<commit_message>
Updated pre-existing classes to reflect v2.0 changes and deleted deprecated classes
</commit_message>
<xml_diff>
--- a/docs/Class Outline.docx
+++ b/docs/Class Outline.docx
@@ -1,6 +1,6 @@
 
 <file path=word/document.xml><?xml version="1.0" encoding="utf-8"?>
-<w:document xmlns:wpc="http://schemas.microsoft.com/office/word/2010/wordprocessingCanvas" xmlns:cx="http://schemas.microsoft.com/office/drawing/2014/chartex" xmlns:cx1="http://schemas.microsoft.com/office/drawing/2015/9/8/chartex" xmlns:mc="http://schemas.openxmlformats.org/markup-compatibility/2006" xmlns:o="urn:schemas-microsoft-com:office:office" xmlns:r="http://schemas.openxmlformats.org/officeDocument/2006/relationships" xmlns:m="http://schemas.openxmlformats.org/officeDocument/2006/math" xmlns:v="urn:schemas-microsoft-com:vml" xmlns:wp14="http://schemas.microsoft.com/office/word/2010/wordprocessingDrawing" xmlns:wp="http://schemas.openxmlformats.org/drawingml/2006/wordprocessingDrawing" xmlns:w10="urn:schemas-microsoft-com:office:word" xmlns:w="http://schemas.openxmlformats.org/wordprocessingml/2006/main" xmlns:w14="http://schemas.microsoft.com/office/word/2010/wordml" xmlns:w15="http://schemas.microsoft.com/office/word/2012/wordml" xmlns:w16se="http://schemas.microsoft.com/office/word/2015/wordml/symex" xmlns:wpg="http://schemas.microsoft.com/office/word/2010/wordprocessingGroup" xmlns:wpi="http://schemas.microsoft.com/office/word/2010/wordprocessingInk" xmlns:wne="http://schemas.microsoft.com/office/word/2006/wordml" xmlns:wps="http://schemas.microsoft.com/office/word/2010/wordprocessingShape" mc:Ignorable="w14 w15 w16se wp14">
+<w:document xmlns:wpc="http://schemas.microsoft.com/office/word/2010/wordprocessingCanvas" xmlns:cx="http://schemas.microsoft.com/office/drawing/2014/chartex" xmlns:cx1="http://schemas.microsoft.com/office/drawing/2015/9/8/chartex" xmlns:cx2="http://schemas.microsoft.com/office/drawing/2015/10/21/chartex" xmlns:mc="http://schemas.openxmlformats.org/markup-compatibility/2006" xmlns:o="urn:schemas-microsoft-com:office:office" xmlns:r="http://schemas.openxmlformats.org/officeDocument/2006/relationships" xmlns:m="http://schemas.openxmlformats.org/officeDocument/2006/math" xmlns:v="urn:schemas-microsoft-com:vml" xmlns:wp14="http://schemas.microsoft.com/office/word/2010/wordprocessingDrawing" xmlns:wp="http://schemas.openxmlformats.org/drawingml/2006/wordprocessingDrawing" xmlns:w10="urn:schemas-microsoft-com:office:word" xmlns:w="http://schemas.openxmlformats.org/wordprocessingml/2006/main" xmlns:w14="http://schemas.microsoft.com/office/word/2010/wordml" xmlns:w15="http://schemas.microsoft.com/office/word/2012/wordml" xmlns:w16se="http://schemas.microsoft.com/office/word/2015/wordml/symex" xmlns:wpg="http://schemas.microsoft.com/office/word/2010/wordprocessingGroup" xmlns:wpi="http://schemas.microsoft.com/office/word/2010/wordprocessingInk" xmlns:wne="http://schemas.microsoft.com/office/word/2006/wordml" xmlns:wps="http://schemas.microsoft.com/office/word/2010/wordprocessingShape" mc:Ignorable="w14 w15 w16se wp14">
   <w:body>
     <w:p>
       <w:pPr>
@@ -34,6 +34,8 @@
         </w:rPr>
         <w:t>GeneticsSim</w:t>
       </w:r>
+      <w:bookmarkStart w:id="0" w:name="_GoBack"/>
+      <w:bookmarkEnd w:id="0"/>
     </w:p>
     <w:p>
       <w:pPr>
@@ -243,7 +245,25 @@
           <w:sz w:val="28"/>
           <w:szCs w:val="28"/>
         </w:rPr>
-        <w:t xml:space="preserve"> Overview ……………………….. 1</w:t>
+        <w:t xml:space="preserve"> Overview ……………………</w:t>
+      </w:r>
+      <w:proofErr w:type="gramStart"/>
+      <w:r>
+        <w:rPr>
+          <w:rFonts w:ascii="Times New Roman" w:hAnsi="Times New Roman" w:cs="Times New Roman"/>
+          <w:sz w:val="28"/>
+          <w:szCs w:val="28"/>
+        </w:rPr>
+        <w:t>…..</w:t>
+      </w:r>
+      <w:proofErr w:type="gramEnd"/>
+      <w:r>
+        <w:rPr>
+          <w:rFonts w:ascii="Times New Roman" w:hAnsi="Times New Roman" w:cs="Times New Roman"/>
+          <w:sz w:val="28"/>
+          <w:szCs w:val="28"/>
+        </w:rPr>
+        <w:t xml:space="preserve"> 1</w:t>
       </w:r>
     </w:p>
     <w:p>
@@ -395,7 +415,25 @@
           <w:sz w:val="28"/>
           <w:szCs w:val="28"/>
         </w:rPr>
-        <w:t xml:space="preserve"> Class Organism …………………….. 3</w:t>
+        <w:t xml:space="preserve"> Class Organism …………………</w:t>
+      </w:r>
+      <w:proofErr w:type="gramStart"/>
+      <w:r>
+        <w:rPr>
+          <w:rFonts w:ascii="Times New Roman" w:hAnsi="Times New Roman" w:cs="Times New Roman"/>
+          <w:sz w:val="28"/>
+          <w:szCs w:val="28"/>
+        </w:rPr>
+        <w:t>…..</w:t>
+      </w:r>
+      <w:proofErr w:type="gramEnd"/>
+      <w:r>
+        <w:rPr>
+          <w:rFonts w:ascii="Times New Roman" w:hAnsi="Times New Roman" w:cs="Times New Roman"/>
+          <w:sz w:val="28"/>
+          <w:szCs w:val="28"/>
+        </w:rPr>
+        <w:t xml:space="preserve"> 3</w:t>
       </w:r>
     </w:p>
     <w:p>
@@ -418,7 +456,25 @@
           <w:sz w:val="28"/>
           <w:szCs w:val="28"/>
         </w:rPr>
-        <w:t xml:space="preserve"> Class ColemanXMLParser ………… 4</w:t>
+        <w:t xml:space="preserve"> Class </w:t>
+      </w:r>
+      <w:proofErr w:type="spellStart"/>
+      <w:r>
+        <w:rPr>
+          <w:rFonts w:ascii="Times New Roman" w:hAnsi="Times New Roman" w:cs="Times New Roman"/>
+          <w:sz w:val="28"/>
+          <w:szCs w:val="28"/>
+        </w:rPr>
+        <w:t>ColemanXMLParser</w:t>
+      </w:r>
+      <w:proofErr w:type="spellEnd"/>
+      <w:r>
+        <w:rPr>
+          <w:rFonts w:ascii="Times New Roman" w:hAnsi="Times New Roman" w:cs="Times New Roman"/>
+          <w:sz w:val="28"/>
+          <w:szCs w:val="28"/>
+        </w:rPr>
+        <w:t xml:space="preserve"> ………… 4</w:t>
       </w:r>
     </w:p>
     <w:p>
@@ -472,7 +528,25 @@
           <w:sz w:val="28"/>
           <w:szCs w:val="28"/>
         </w:rPr>
-        <w:t xml:space="preserve"> Class IObserver ……………………. 5</w:t>
+        <w:t xml:space="preserve"> Class </w:t>
+      </w:r>
+      <w:proofErr w:type="spellStart"/>
+      <w:r>
+        <w:rPr>
+          <w:rFonts w:ascii="Times New Roman" w:hAnsi="Times New Roman" w:cs="Times New Roman"/>
+          <w:sz w:val="28"/>
+          <w:szCs w:val="28"/>
+        </w:rPr>
+        <w:t>IObserver</w:t>
+      </w:r>
+      <w:proofErr w:type="spellEnd"/>
+      <w:r>
+        <w:rPr>
+          <w:rFonts w:ascii="Times New Roman" w:hAnsi="Times New Roman" w:cs="Times New Roman"/>
+          <w:sz w:val="28"/>
+          <w:szCs w:val="28"/>
+        </w:rPr>
+        <w:t xml:space="preserve"> ……………………. 5</w:t>
       </w:r>
     </w:p>
     <w:p>
@@ -495,7 +569,43 @@
           <w:sz w:val="28"/>
           <w:szCs w:val="28"/>
         </w:rPr>
-        <w:t xml:space="preserve"> Class LoveChamber ……………….. 5</w:t>
+        <w:t xml:space="preserve"> Class </w:t>
+      </w:r>
+      <w:proofErr w:type="spellStart"/>
+      <w:r>
+        <w:rPr>
+          <w:rFonts w:ascii="Times New Roman" w:hAnsi="Times New Roman" w:cs="Times New Roman"/>
+          <w:sz w:val="28"/>
+          <w:szCs w:val="28"/>
+        </w:rPr>
+        <w:t>LoveChamber</w:t>
+      </w:r>
+      <w:proofErr w:type="spellEnd"/>
+      <w:r>
+        <w:rPr>
+          <w:rFonts w:ascii="Times New Roman" w:hAnsi="Times New Roman" w:cs="Times New Roman"/>
+          <w:sz w:val="28"/>
+          <w:szCs w:val="28"/>
+        </w:rPr>
+        <w:t xml:space="preserve"> ……………</w:t>
+      </w:r>
+      <w:proofErr w:type="gramStart"/>
+      <w:r>
+        <w:rPr>
+          <w:rFonts w:ascii="Times New Roman" w:hAnsi="Times New Roman" w:cs="Times New Roman"/>
+          <w:sz w:val="28"/>
+          <w:szCs w:val="28"/>
+        </w:rPr>
+        <w:t>…..</w:t>
+      </w:r>
+      <w:proofErr w:type="gramEnd"/>
+      <w:r>
+        <w:rPr>
+          <w:rFonts w:ascii="Times New Roman" w:hAnsi="Times New Roman" w:cs="Times New Roman"/>
+          <w:sz w:val="28"/>
+          <w:szCs w:val="28"/>
+        </w:rPr>
+        <w:t xml:space="preserve"> 5</w:t>
       </w:r>
     </w:p>
     <w:p>
@@ -518,7 +628,43 @@
           <w:sz w:val="28"/>
           <w:szCs w:val="28"/>
         </w:rPr>
-        <w:t xml:space="preserve"> Class StatCounter ………………….. 5</w:t>
+        <w:t xml:space="preserve"> Class </w:t>
+      </w:r>
+      <w:proofErr w:type="spellStart"/>
+      <w:r>
+        <w:rPr>
+          <w:rFonts w:ascii="Times New Roman" w:hAnsi="Times New Roman" w:cs="Times New Roman"/>
+          <w:sz w:val="28"/>
+          <w:szCs w:val="28"/>
+        </w:rPr>
+        <w:t>StatCounter</w:t>
+      </w:r>
+      <w:proofErr w:type="spellEnd"/>
+      <w:r>
+        <w:rPr>
+          <w:rFonts w:ascii="Times New Roman" w:hAnsi="Times New Roman" w:cs="Times New Roman"/>
+          <w:sz w:val="28"/>
+          <w:szCs w:val="28"/>
+        </w:rPr>
+        <w:t xml:space="preserve"> ………………</w:t>
+      </w:r>
+      <w:proofErr w:type="gramStart"/>
+      <w:r>
+        <w:rPr>
+          <w:rFonts w:ascii="Times New Roman" w:hAnsi="Times New Roman" w:cs="Times New Roman"/>
+          <w:sz w:val="28"/>
+          <w:szCs w:val="28"/>
+        </w:rPr>
+        <w:t>…..</w:t>
+      </w:r>
+      <w:proofErr w:type="gramEnd"/>
+      <w:r>
+        <w:rPr>
+          <w:rFonts w:ascii="Times New Roman" w:hAnsi="Times New Roman" w:cs="Times New Roman"/>
+          <w:sz w:val="28"/>
+          <w:szCs w:val="28"/>
+        </w:rPr>
+        <w:t xml:space="preserve"> 5</w:t>
       </w:r>
     </w:p>
     <w:p>
@@ -910,14 +1056,25 @@
           <w:szCs w:val="24"/>
         </w:rPr>
       </w:pPr>
-      <w:r>
-        <w:rPr>
-          <w:rFonts w:ascii="Times New Roman" w:hAnsi="Times New Roman" w:cs="Times New Roman"/>
-          <w:b/>
-          <w:sz w:val="24"/>
-          <w:szCs w:val="24"/>
-        </w:rPr>
-        <w:t xml:space="preserve">unordered_map – </w:t>
+      <w:proofErr w:type="spellStart"/>
+      <w:r>
+        <w:rPr>
+          <w:rFonts w:ascii="Times New Roman" w:hAnsi="Times New Roman" w:cs="Times New Roman"/>
+          <w:b/>
+          <w:sz w:val="24"/>
+          <w:szCs w:val="24"/>
+        </w:rPr>
+        <w:t>unordered_map</w:t>
+      </w:r>
+      <w:proofErr w:type="spellEnd"/>
+      <w:r>
+        <w:rPr>
+          <w:rFonts w:ascii="Times New Roman" w:hAnsi="Times New Roman" w:cs="Times New Roman"/>
+          <w:b/>
+          <w:sz w:val="24"/>
+          <w:szCs w:val="24"/>
+        </w:rPr>
+        <w:t xml:space="preserve"> – </w:t>
       </w:r>
       <w:r>
         <w:rPr>
@@ -957,6 +1114,7 @@
           <w:szCs w:val="24"/>
         </w:rPr>
       </w:pPr>
+      <w:proofErr w:type="spellStart"/>
       <w:r>
         <w:rPr>
           <w:rFonts w:ascii="Times New Roman" w:hAnsi="Times New Roman" w:cs="Times New Roman"/>
@@ -966,6 +1124,7 @@
         </w:rPr>
         <w:t>unique_ptr</w:t>
       </w:r>
+      <w:proofErr w:type="spellEnd"/>
       <w:r>
         <w:rPr>
           <w:rFonts w:ascii="Times New Roman" w:hAnsi="Times New Roman" w:cs="Times New Roman"/>
@@ -1090,8 +1249,19 @@
           <w:sz w:val="24"/>
           <w:szCs w:val="24"/>
         </w:rPr>
-        <w:t>_loveChamber</w:t>
-      </w:r>
+        <w:t>_</w:t>
+      </w:r>
+      <w:proofErr w:type="spellStart"/>
+      <w:r>
+        <w:rPr>
+          <w:rFonts w:ascii="Times New Roman" w:hAnsi="Times New Roman" w:cs="Times New Roman"/>
+          <w:b/>
+          <w:sz w:val="24"/>
+          <w:szCs w:val="24"/>
+        </w:rPr>
+        <w:t>loveChamber</w:t>
+      </w:r>
+      <w:proofErr w:type="spellEnd"/>
       <w:r>
         <w:rPr>
           <w:rFonts w:ascii="Times New Roman" w:hAnsi="Times New Roman" w:cs="Times New Roman"/>
@@ -1107,15 +1277,51 @@
           <w:sz w:val="24"/>
           <w:szCs w:val="24"/>
         </w:rPr>
-        <w:t xml:space="preserve">A unique_ptr containing </w:t>
-      </w:r>
-      <w:r>
-        <w:rPr>
-          <w:rFonts w:ascii="Times New Roman" w:hAnsi="Times New Roman" w:cs="Times New Roman"/>
-          <w:sz w:val="24"/>
-          <w:szCs w:val="24"/>
-        </w:rPr>
-        <w:t>a LoveChamber object</w:t>
+        <w:t xml:space="preserve">A </w:t>
+      </w:r>
+      <w:proofErr w:type="spellStart"/>
+      <w:r>
+        <w:rPr>
+          <w:rFonts w:ascii="Times New Roman" w:hAnsi="Times New Roman" w:cs="Times New Roman"/>
+          <w:sz w:val="24"/>
+          <w:szCs w:val="24"/>
+        </w:rPr>
+        <w:t>unique_ptr</w:t>
+      </w:r>
+      <w:proofErr w:type="spellEnd"/>
+      <w:r>
+        <w:rPr>
+          <w:rFonts w:ascii="Times New Roman" w:hAnsi="Times New Roman" w:cs="Times New Roman"/>
+          <w:sz w:val="24"/>
+          <w:szCs w:val="24"/>
+        </w:rPr>
+        <w:t xml:space="preserve"> containing </w:t>
+      </w:r>
+      <w:r>
+        <w:rPr>
+          <w:rFonts w:ascii="Times New Roman" w:hAnsi="Times New Roman" w:cs="Times New Roman"/>
+          <w:sz w:val="24"/>
+          <w:szCs w:val="24"/>
+        </w:rPr>
+        <w:t xml:space="preserve">a </w:t>
+      </w:r>
+      <w:proofErr w:type="spellStart"/>
+      <w:r>
+        <w:rPr>
+          <w:rFonts w:ascii="Times New Roman" w:hAnsi="Times New Roman" w:cs="Times New Roman"/>
+          <w:sz w:val="24"/>
+          <w:szCs w:val="24"/>
+        </w:rPr>
+        <w:t>LoveChamber</w:t>
+      </w:r>
+      <w:proofErr w:type="spellEnd"/>
+      <w:r>
+        <w:rPr>
+          <w:rFonts w:ascii="Times New Roman" w:hAnsi="Times New Roman" w:cs="Times New Roman"/>
+          <w:sz w:val="24"/>
+          <w:szCs w:val="24"/>
+        </w:rPr>
+        <w:t xml:space="preserve"> object</w:t>
       </w:r>
       <w:r>
         <w:rPr>
@@ -1148,22 +1354,69 @@
         </w:rPr>
         <w:t>_</w:t>
       </w:r>
-      <w:r>
-        <w:rPr>
-          <w:rFonts w:ascii="Times New Roman" w:hAnsi="Times New Roman" w:cs="Times New Roman"/>
-          <w:b/>
-          <w:sz w:val="24"/>
-          <w:szCs w:val="24"/>
-        </w:rPr>
-        <w:t xml:space="preserve">statCounter – </w:t>
-      </w:r>
-      <w:r>
-        <w:rPr>
-          <w:rFonts w:ascii="Times New Roman" w:hAnsi="Times New Roman" w:cs="Times New Roman"/>
-          <w:sz w:val="24"/>
-          <w:szCs w:val="24"/>
-        </w:rPr>
-        <w:t>a StatCounter object. It observes _loveChamber and records/prints stats of produced offspring</w:t>
+      <w:proofErr w:type="spellStart"/>
+      <w:r>
+        <w:rPr>
+          <w:rFonts w:ascii="Times New Roman" w:hAnsi="Times New Roman" w:cs="Times New Roman"/>
+          <w:b/>
+          <w:sz w:val="24"/>
+          <w:szCs w:val="24"/>
+        </w:rPr>
+        <w:t>statCounter</w:t>
+      </w:r>
+      <w:proofErr w:type="spellEnd"/>
+      <w:r>
+        <w:rPr>
+          <w:rFonts w:ascii="Times New Roman" w:hAnsi="Times New Roman" w:cs="Times New Roman"/>
+          <w:b/>
+          <w:sz w:val="24"/>
+          <w:szCs w:val="24"/>
+        </w:rPr>
+        <w:t xml:space="preserve"> – </w:t>
+      </w:r>
+      <w:r>
+        <w:rPr>
+          <w:rFonts w:ascii="Times New Roman" w:hAnsi="Times New Roman" w:cs="Times New Roman"/>
+          <w:sz w:val="24"/>
+          <w:szCs w:val="24"/>
+        </w:rPr>
+        <w:t xml:space="preserve">a </w:t>
+      </w:r>
+      <w:proofErr w:type="spellStart"/>
+      <w:r>
+        <w:rPr>
+          <w:rFonts w:ascii="Times New Roman" w:hAnsi="Times New Roman" w:cs="Times New Roman"/>
+          <w:sz w:val="24"/>
+          <w:szCs w:val="24"/>
+        </w:rPr>
+        <w:t>StatCounter</w:t>
+      </w:r>
+      <w:proofErr w:type="spellEnd"/>
+      <w:r>
+        <w:rPr>
+          <w:rFonts w:ascii="Times New Roman" w:hAnsi="Times New Roman" w:cs="Times New Roman"/>
+          <w:sz w:val="24"/>
+          <w:szCs w:val="24"/>
+        </w:rPr>
+        <w:t xml:space="preserve"> object. It observes _</w:t>
+      </w:r>
+      <w:proofErr w:type="spellStart"/>
+      <w:r>
+        <w:rPr>
+          <w:rFonts w:ascii="Times New Roman" w:hAnsi="Times New Roman" w:cs="Times New Roman"/>
+          <w:sz w:val="24"/>
+          <w:szCs w:val="24"/>
+        </w:rPr>
+        <w:t>loveChamber</w:t>
+      </w:r>
+      <w:proofErr w:type="spellEnd"/>
+      <w:r>
+        <w:rPr>
+          <w:rFonts w:ascii="Times New Roman" w:hAnsi="Times New Roman" w:cs="Times New Roman"/>
+          <w:sz w:val="24"/>
+          <w:szCs w:val="24"/>
+        </w:rPr>
+        <w:t xml:space="preserve"> and records/prints stats of produced offspring</w:t>
       </w:r>
     </w:p>
     <w:p>
@@ -1186,7 +1439,27 @@
           <w:sz w:val="24"/>
           <w:szCs w:val="24"/>
         </w:rPr>
-        <w:t xml:space="preserve">_offspringCount – </w:t>
+        <w:t>_</w:t>
+      </w:r>
+      <w:proofErr w:type="spellStart"/>
+      <w:r>
+        <w:rPr>
+          <w:rFonts w:ascii="Times New Roman" w:hAnsi="Times New Roman" w:cs="Times New Roman"/>
+          <w:b/>
+          <w:sz w:val="24"/>
+          <w:szCs w:val="24"/>
+        </w:rPr>
+        <w:t>offspringCount</w:t>
+      </w:r>
+      <w:proofErr w:type="spellEnd"/>
+      <w:r>
+        <w:rPr>
+          <w:rFonts w:ascii="Times New Roman" w:hAnsi="Times New Roman" w:cs="Times New Roman"/>
+          <w:b/>
+          <w:sz w:val="24"/>
+          <w:szCs w:val="24"/>
+        </w:rPr>
+        <w:t xml:space="preserve"> – </w:t>
       </w:r>
       <w:r>
         <w:rPr>
@@ -1403,7 +1676,25 @@
           <w:sz w:val="24"/>
           <w:szCs w:val="24"/>
         </w:rPr>
-        <w:t>Calls _loveChamber’s mate function and then prints the results when all offspring have been created</w:t>
+        <w:t>Calls _</w:t>
+      </w:r>
+      <w:proofErr w:type="spellStart"/>
+      <w:r>
+        <w:rPr>
+          <w:rFonts w:ascii="Times New Roman" w:hAnsi="Times New Roman" w:cs="Times New Roman"/>
+          <w:sz w:val="24"/>
+          <w:szCs w:val="24"/>
+        </w:rPr>
+        <w:t>loveChamber’s</w:t>
+      </w:r>
+      <w:proofErr w:type="spellEnd"/>
+      <w:r>
+        <w:rPr>
+          <w:rFonts w:ascii="Times New Roman" w:hAnsi="Times New Roman" w:cs="Times New Roman"/>
+          <w:sz w:val="24"/>
+          <w:szCs w:val="24"/>
+        </w:rPr>
+        <w:t xml:space="preserve"> mate function and then prints the results when all offspring have been created</w:t>
       </w:r>
     </w:p>
     <w:p>
@@ -1501,6 +1792,7 @@
         </w:rPr>
         <w:t xml:space="preserve">Function </w:t>
       </w:r>
+      <w:proofErr w:type="spellStart"/>
       <w:r>
         <w:rPr>
           <w:rFonts w:ascii="Times New Roman" w:hAnsi="Times New Roman" w:cs="Times New Roman"/>
@@ -1510,6 +1802,7 @@
         </w:rPr>
         <w:t>init</w:t>
       </w:r>
+      <w:proofErr w:type="spellEnd"/>
     </w:p>
     <w:p>
       <w:pPr>
@@ -1536,8 +1829,18 @@
           <w:sz w:val="24"/>
           <w:szCs w:val="24"/>
         </w:rPr>
-        <w:t>Queries the user for the data file location and generation count and uses this data to instantiate _loveChamber</w:t>
-      </w:r>
+        <w:t>Queries the user for the data file location and generation count and uses this data to instantiate _</w:t>
+      </w:r>
+      <w:proofErr w:type="spellStart"/>
+      <w:r>
+        <w:rPr>
+          <w:rFonts w:ascii="Times New Roman" w:hAnsi="Times New Roman" w:cs="Times New Roman"/>
+          <w:sz w:val="24"/>
+          <w:szCs w:val="24"/>
+        </w:rPr>
+        <w:t>loveChamber</w:t>
+      </w:r>
+      <w:proofErr w:type="spellEnd"/>
     </w:p>
     <w:p>
       <w:pPr>
@@ -1937,6 +2240,7 @@
         </w:rPr>
         <w:t xml:space="preserve">Function </w:t>
       </w:r>
+      <w:proofErr w:type="spellStart"/>
       <w:r>
         <w:rPr>
           <w:rFonts w:ascii="Times New Roman" w:hAnsi="Times New Roman" w:cs="Times New Roman"/>
@@ -1946,6 +2250,7 @@
         </w:rPr>
         <w:t>isDominant</w:t>
       </w:r>
+      <w:proofErr w:type="spellEnd"/>
     </w:p>
     <w:p>
       <w:pPr>
@@ -2377,7 +2682,27 @@
           <w:szCs w:val="24"/>
         </w:rPr>
         <w:tab/>
-        <w:t>string desc –</w:t>
+        <w:t xml:space="preserve">string </w:t>
+      </w:r>
+      <w:proofErr w:type="spellStart"/>
+      <w:r>
+        <w:rPr>
+          <w:rFonts w:ascii="Times New Roman" w:hAnsi="Times New Roman" w:cs="Times New Roman"/>
+          <w:b/>
+          <w:sz w:val="24"/>
+          <w:szCs w:val="24"/>
+        </w:rPr>
+        <w:t>desc</w:t>
+      </w:r>
+      <w:proofErr w:type="spellEnd"/>
+      <w:r>
+        <w:rPr>
+          <w:rFonts w:ascii="Times New Roman" w:hAnsi="Times New Roman" w:cs="Times New Roman"/>
+          <w:b/>
+          <w:sz w:val="24"/>
+          <w:szCs w:val="24"/>
+        </w:rPr>
+        <w:t xml:space="preserve"> –</w:t>
       </w:r>
       <w:r>
         <w:rPr>
@@ -2437,6 +2762,7 @@
         </w:rPr>
         <w:t xml:space="preserve">Function </w:t>
       </w:r>
+      <w:proofErr w:type="spellStart"/>
       <w:r>
         <w:rPr>
           <w:rFonts w:ascii="Times New Roman" w:hAnsi="Times New Roman" w:cs="Times New Roman"/>
@@ -2446,6 +2772,7 @@
         </w:rPr>
         <w:t>getPhenotype</w:t>
       </w:r>
+      <w:proofErr w:type="spellEnd"/>
     </w:p>
     <w:p>
       <w:pPr>
@@ -2552,6 +2879,7 @@
         </w:rPr>
         <w:t xml:space="preserve">Function </w:t>
       </w:r>
+      <w:proofErr w:type="spellStart"/>
       <w:r>
         <w:rPr>
           <w:rFonts w:ascii="Times New Roman" w:hAnsi="Times New Roman" w:cs="Times New Roman"/>
@@ -2561,6 +2889,7 @@
         </w:rPr>
         <w:t>getZygosity</w:t>
       </w:r>
+      <w:proofErr w:type="spellEnd"/>
     </w:p>
     <w:p>
       <w:pPr>
@@ -2587,7 +2916,25 @@
           <w:sz w:val="24"/>
           <w:szCs w:val="24"/>
         </w:rPr>
-        <w:t>determines the zygosity of the two alleles</w:t>
+        <w:t xml:space="preserve">determines the </w:t>
+      </w:r>
+      <w:proofErr w:type="spellStart"/>
+      <w:r>
+        <w:rPr>
+          <w:rFonts w:ascii="Times New Roman" w:hAnsi="Times New Roman" w:cs="Times New Roman"/>
+          <w:sz w:val="24"/>
+          <w:szCs w:val="24"/>
+        </w:rPr>
+        <w:t>zygosity</w:t>
+      </w:r>
+      <w:proofErr w:type="spellEnd"/>
+      <w:r>
+        <w:rPr>
+          <w:rFonts w:ascii="Times New Roman" w:hAnsi="Times New Roman" w:cs="Times New Roman"/>
+          <w:sz w:val="24"/>
+          <w:szCs w:val="24"/>
+        </w:rPr>
+        <w:t xml:space="preserve"> of the two alleles</w:t>
       </w:r>
     </w:p>
     <w:p>
@@ -2643,7 +2990,25 @@
           <w:sz w:val="24"/>
           <w:szCs w:val="24"/>
         </w:rPr>
-        <w:t>the zygosity of the gene as a string</w:t>
+        <w:t xml:space="preserve">the </w:t>
+      </w:r>
+      <w:proofErr w:type="spellStart"/>
+      <w:r>
+        <w:rPr>
+          <w:rFonts w:ascii="Times New Roman" w:hAnsi="Times New Roman" w:cs="Times New Roman"/>
+          <w:sz w:val="24"/>
+          <w:szCs w:val="24"/>
+        </w:rPr>
+        <w:t>zygosity</w:t>
+      </w:r>
+      <w:proofErr w:type="spellEnd"/>
+      <w:r>
+        <w:rPr>
+          <w:rFonts w:ascii="Times New Roman" w:hAnsi="Times New Roman" w:cs="Times New Roman"/>
+          <w:sz w:val="24"/>
+          <w:szCs w:val="24"/>
+        </w:rPr>
+        <w:t xml:space="preserve"> of the gene as a string</w:t>
       </w:r>
     </w:p>
     <w:p>
@@ -2667,6 +3032,7 @@
         </w:rPr>
         <w:t xml:space="preserve">Function </w:t>
       </w:r>
+      <w:proofErr w:type="spellStart"/>
       <w:r>
         <w:rPr>
           <w:rFonts w:ascii="Times New Roman" w:hAnsi="Times New Roman" w:cs="Times New Roman"/>
@@ -2676,6 +3042,7 @@
         </w:rPr>
         <w:t>getAllelesString</w:t>
       </w:r>
+      <w:proofErr w:type="spellEnd"/>
     </w:p>
     <w:p>
       <w:pPr>
@@ -2782,6 +3149,7 @@
         </w:rPr>
         <w:t xml:space="preserve">Function </w:t>
       </w:r>
+      <w:proofErr w:type="spellStart"/>
       <w:r>
         <w:rPr>
           <w:rFonts w:ascii="Times New Roman" w:hAnsi="Times New Roman" w:cs="Times New Roman"/>
@@ -2791,6 +3159,7 @@
         </w:rPr>
         <w:t>toString</w:t>
       </w:r>
+      <w:proofErr w:type="spellEnd"/>
     </w:p>
     <w:p>
       <w:pPr>
@@ -2817,7 +3186,25 @@
           <w:sz w:val="24"/>
           <w:szCs w:val="24"/>
         </w:rPr>
-        <w:t>concatenates the zygosity, phenotype, and alleles into one string</w:t>
+        <w:t xml:space="preserve">concatenates the </w:t>
+      </w:r>
+      <w:proofErr w:type="spellStart"/>
+      <w:r>
+        <w:rPr>
+          <w:rFonts w:ascii="Times New Roman" w:hAnsi="Times New Roman" w:cs="Times New Roman"/>
+          <w:sz w:val="24"/>
+          <w:szCs w:val="24"/>
+        </w:rPr>
+        <w:t>zygosity</w:t>
+      </w:r>
+      <w:proofErr w:type="spellEnd"/>
+      <w:r>
+        <w:rPr>
+          <w:rFonts w:ascii="Times New Roman" w:hAnsi="Times New Roman" w:cs="Times New Roman"/>
+          <w:sz w:val="24"/>
+          <w:szCs w:val="24"/>
+        </w:rPr>
+        <w:t>, phenotype, and alleles into one string</w:t>
       </w:r>
     </w:p>
     <w:p>
@@ -2873,17 +3260,25 @@
           <w:sz w:val="24"/>
           <w:szCs w:val="24"/>
         </w:rPr>
-        <w:t xml:space="preserve">returns a string containing the zygosity, phenotype, and alleles </w:t>
-      </w:r>
-      <w:bookmarkStart w:id="0" w:name="_GoBack"/>
-      <w:bookmarkEnd w:id="0"/>
-      <w:r>
-        <w:rPr>
-          <w:rFonts w:ascii="Times New Roman" w:hAnsi="Times New Roman" w:cs="Times New Roman"/>
-          <w:sz w:val="24"/>
-          <w:szCs w:val="24"/>
-        </w:rPr>
-        <w:t>of the gene</w:t>
+        <w:t xml:space="preserve">returns a string containing the </w:t>
+      </w:r>
+      <w:proofErr w:type="spellStart"/>
+      <w:r>
+        <w:rPr>
+          <w:rFonts w:ascii="Times New Roman" w:hAnsi="Times New Roman" w:cs="Times New Roman"/>
+          <w:sz w:val="24"/>
+          <w:szCs w:val="24"/>
+        </w:rPr>
+        <w:t>zygosity</w:t>
+      </w:r>
+      <w:proofErr w:type="spellEnd"/>
+      <w:r>
+        <w:rPr>
+          <w:rFonts w:ascii="Times New Roman" w:hAnsi="Times New Roman" w:cs="Times New Roman"/>
+          <w:sz w:val="24"/>
+          <w:szCs w:val="24"/>
+        </w:rPr>
+        <w:t>, phenotype, and alleles of the gene</w:t>
       </w:r>
     </w:p>
     <w:p>
@@ -3116,16 +3511,56 @@
           <w:sz w:val="24"/>
           <w:szCs w:val="24"/>
         </w:rPr>
-        <w:t xml:space="preserve">_serveCounter – </w:t>
-      </w:r>
-      <w:r>
-        <w:rPr>
-          <w:rFonts w:ascii="Times New Roman" w:hAnsi="Times New Roman" w:cs="Times New Roman"/>
-          <w:sz w:val="24"/>
-          <w:szCs w:val="24"/>
-        </w:rPr>
-        <w:t>indicates the index of the next gene to retrieve through ::serveGene</w:t>
-      </w:r>
+        <w:t>_</w:t>
+      </w:r>
+      <w:proofErr w:type="spellStart"/>
+      <w:r>
+        <w:rPr>
+          <w:rFonts w:ascii="Times New Roman" w:hAnsi="Times New Roman" w:cs="Times New Roman"/>
+          <w:b/>
+          <w:sz w:val="24"/>
+          <w:szCs w:val="24"/>
+        </w:rPr>
+        <w:t>serveCounter</w:t>
+      </w:r>
+      <w:proofErr w:type="spellEnd"/>
+      <w:r>
+        <w:rPr>
+          <w:rFonts w:ascii="Times New Roman" w:hAnsi="Times New Roman" w:cs="Times New Roman"/>
+          <w:b/>
+          <w:sz w:val="24"/>
+          <w:szCs w:val="24"/>
+        </w:rPr>
+        <w:t xml:space="preserve"> – </w:t>
+      </w:r>
+      <w:r>
+        <w:rPr>
+          <w:rFonts w:ascii="Times New Roman" w:hAnsi="Times New Roman" w:cs="Times New Roman"/>
+          <w:sz w:val="24"/>
+          <w:szCs w:val="24"/>
+        </w:rPr>
+        <w:t xml:space="preserve">indicates the index of the next gene to retrieve </w:t>
+      </w:r>
+      <w:proofErr w:type="gramStart"/>
+      <w:r>
+        <w:rPr>
+          <w:rFonts w:ascii="Times New Roman" w:hAnsi="Times New Roman" w:cs="Times New Roman"/>
+          <w:sz w:val="24"/>
+          <w:szCs w:val="24"/>
+        </w:rPr>
+        <w:t>through ::</w:t>
+      </w:r>
+      <w:proofErr w:type="spellStart"/>
+      <w:r>
+        <w:rPr>
+          <w:rFonts w:ascii="Times New Roman" w:hAnsi="Times New Roman" w:cs="Times New Roman"/>
+          <w:sz w:val="24"/>
+          <w:szCs w:val="24"/>
+        </w:rPr>
+        <w:t>serveGene</w:t>
+      </w:r>
+      <w:proofErr w:type="spellEnd"/>
+      <w:proofErr w:type="gramEnd"/>
     </w:p>
     <w:p>
       <w:pPr>
@@ -3383,6 +3818,7 @@
         <w:lastRenderedPageBreak/>
         <w:t xml:space="preserve">Function </w:t>
       </w:r>
+      <w:proofErr w:type="spellStart"/>
       <w:r>
         <w:rPr>
           <w:rFonts w:ascii="Times New Roman" w:hAnsi="Times New Roman" w:cs="Times New Roman"/>
@@ -3392,6 +3828,7 @@
         </w:rPr>
         <w:t>addGene</w:t>
       </w:r>
+      <w:proofErr w:type="spellEnd"/>
     </w:p>
     <w:p>
       <w:pPr>
@@ -3496,7 +3933,27 @@
           <w:szCs w:val="24"/>
         </w:rPr>
         <w:tab/>
-        <w:t xml:space="preserve">Gene gene – </w:t>
+        <w:t xml:space="preserve">Gene </w:t>
+      </w:r>
+      <w:proofErr w:type="spellStart"/>
+      <w:r>
+        <w:rPr>
+          <w:rFonts w:ascii="Times New Roman" w:hAnsi="Times New Roman" w:cs="Times New Roman"/>
+          <w:b/>
+          <w:sz w:val="24"/>
+          <w:szCs w:val="24"/>
+        </w:rPr>
+        <w:t>gene</w:t>
+      </w:r>
+      <w:proofErr w:type="spellEnd"/>
+      <w:r>
+        <w:rPr>
+          <w:rFonts w:ascii="Times New Roman" w:hAnsi="Times New Roman" w:cs="Times New Roman"/>
+          <w:b/>
+          <w:sz w:val="24"/>
+          <w:szCs w:val="24"/>
+        </w:rPr>
+        <w:t xml:space="preserve"> – </w:t>
       </w:r>
       <w:r>
         <w:rPr>
@@ -3574,6 +4031,7 @@
         </w:rPr>
         <w:t xml:space="preserve">Function </w:t>
       </w:r>
+      <w:proofErr w:type="spellStart"/>
       <w:r>
         <w:rPr>
           <w:rFonts w:ascii="Times New Roman" w:hAnsi="Times New Roman" w:cs="Times New Roman"/>
@@ -3583,6 +4041,7 @@
         </w:rPr>
         <w:t>serveGene</w:t>
       </w:r>
+      <w:proofErr w:type="spellEnd"/>
     </w:p>
     <w:p>
       <w:pPr>
@@ -3627,8 +4086,18 @@
           <w:sz w:val="24"/>
           <w:szCs w:val="24"/>
         </w:rPr>
-        <w:t>retrieves the next Gene in _genotype and increments _serveCounter</w:t>
-      </w:r>
+        <w:t>retrieves the next Gene in _genotype and increments _</w:t>
+      </w:r>
+      <w:proofErr w:type="spellStart"/>
+      <w:r>
+        <w:rPr>
+          <w:rFonts w:ascii="Times New Roman" w:hAnsi="Times New Roman" w:cs="Times New Roman"/>
+          <w:sz w:val="24"/>
+          <w:szCs w:val="24"/>
+        </w:rPr>
+        <w:t>serveCounter</w:t>
+      </w:r>
+      <w:proofErr w:type="spellEnd"/>
     </w:p>
     <w:p>
       <w:pPr>
@@ -3707,6 +4176,7 @@
         </w:rPr>
         <w:t xml:space="preserve">Function </w:t>
       </w:r>
+      <w:proofErr w:type="spellStart"/>
       <w:r>
         <w:rPr>
           <w:rFonts w:ascii="Times New Roman" w:hAnsi="Times New Roman" w:cs="Times New Roman"/>
@@ -3716,6 +4186,7 @@
         </w:rPr>
         <w:t>getGeneCount</w:t>
       </w:r>
+      <w:proofErr w:type="spellEnd"/>
     </w:p>
     <w:p>
       <w:pPr>
@@ -3848,6 +4319,7 @@
         </w:rPr>
         <w:t xml:space="preserve">Class </w:t>
       </w:r>
+      <w:proofErr w:type="spellStart"/>
       <w:r>
         <w:rPr>
           <w:rFonts w:ascii="Times New Roman" w:hAnsi="Times New Roman" w:cs="Times New Roman"/>
@@ -3857,6 +4329,7 @@
         </w:rPr>
         <w:t>ColemanXMLParser</w:t>
       </w:r>
+      <w:proofErr w:type="spellEnd"/>
     </w:p>
     <w:p>
       <w:pPr>
@@ -3908,15 +4381,51 @@
           <w:sz w:val="24"/>
           <w:szCs w:val="24"/>
         </w:rPr>
-        <w:t>a GeneticsSimDataParser object</w:t>
-      </w:r>
-      <w:r>
-        <w:rPr>
-          <w:rFonts w:ascii="Times New Roman" w:hAnsi="Times New Roman" w:cs="Times New Roman"/>
-          <w:sz w:val="24"/>
-          <w:szCs w:val="24"/>
-        </w:rPr>
-        <w:t xml:space="preserve">. GeneticsSimDataParser is a class for parsing </w:t>
+        <w:t xml:space="preserve">a </w:t>
+      </w:r>
+      <w:proofErr w:type="spellStart"/>
+      <w:r>
+        <w:rPr>
+          <w:rFonts w:ascii="Times New Roman" w:hAnsi="Times New Roman" w:cs="Times New Roman"/>
+          <w:sz w:val="24"/>
+          <w:szCs w:val="24"/>
+        </w:rPr>
+        <w:t>GeneticsSimDataParser</w:t>
+      </w:r>
+      <w:proofErr w:type="spellEnd"/>
+      <w:r>
+        <w:rPr>
+          <w:rFonts w:ascii="Times New Roman" w:hAnsi="Times New Roman" w:cs="Times New Roman"/>
+          <w:sz w:val="24"/>
+          <w:szCs w:val="24"/>
+        </w:rPr>
+        <w:t xml:space="preserve"> object</w:t>
+      </w:r>
+      <w:r>
+        <w:rPr>
+          <w:rFonts w:ascii="Times New Roman" w:hAnsi="Times New Roman" w:cs="Times New Roman"/>
+          <w:sz w:val="24"/>
+          <w:szCs w:val="24"/>
+        </w:rPr>
+        <w:t xml:space="preserve">. </w:t>
+      </w:r>
+      <w:proofErr w:type="spellStart"/>
+      <w:r>
+        <w:rPr>
+          <w:rFonts w:ascii="Times New Roman" w:hAnsi="Times New Roman" w:cs="Times New Roman"/>
+          <w:sz w:val="24"/>
+          <w:szCs w:val="24"/>
+        </w:rPr>
+        <w:t>GeneticsSimDataParser</w:t>
+      </w:r>
+      <w:proofErr w:type="spellEnd"/>
+      <w:r>
+        <w:rPr>
+          <w:rFonts w:ascii="Times New Roman" w:hAnsi="Times New Roman" w:cs="Times New Roman"/>
+          <w:sz w:val="24"/>
+          <w:szCs w:val="24"/>
+        </w:rPr>
+        <w:t xml:space="preserve"> is a class for parsing </w:t>
       </w:r>
       <w:r>
         <w:rPr>
@@ -3970,6 +4479,7 @@
         </w:rPr>
         <w:t xml:space="preserve">Function </w:t>
       </w:r>
+      <w:proofErr w:type="spellStart"/>
       <w:r>
         <w:rPr>
           <w:rFonts w:ascii="Times New Roman" w:hAnsi="Times New Roman" w:cs="Times New Roman"/>
@@ -3979,6 +4489,7 @@
         </w:rPr>
         <w:t>ColemanXMLParser</w:t>
       </w:r>
+      <w:proofErr w:type="spellEnd"/>
     </w:p>
     <w:p>
       <w:pPr>
@@ -4125,6 +4636,7 @@
         </w:rPr>
         <w:t xml:space="preserve">Function </w:t>
       </w:r>
+      <w:proofErr w:type="spellStart"/>
       <w:r>
         <w:rPr>
           <w:rFonts w:ascii="Times New Roman" w:hAnsi="Times New Roman" w:cs="Times New Roman"/>
@@ -4134,6 +4646,7 @@
         </w:rPr>
         <w:t>parseFile</w:t>
       </w:r>
+      <w:proofErr w:type="spellEnd"/>
     </w:p>
     <w:p>
       <w:pPr>
@@ -4340,7 +4853,25 @@
           <w:sz w:val="24"/>
           <w:szCs w:val="24"/>
         </w:rPr>
-        <w:t>a vector of IObservable objects</w:t>
+        <w:t xml:space="preserve">a vector of </w:t>
+      </w:r>
+      <w:proofErr w:type="spellStart"/>
+      <w:r>
+        <w:rPr>
+          <w:rFonts w:ascii="Times New Roman" w:hAnsi="Times New Roman" w:cs="Times New Roman"/>
+          <w:sz w:val="24"/>
+          <w:szCs w:val="24"/>
+        </w:rPr>
+        <w:t>IObservable</w:t>
+      </w:r>
+      <w:proofErr w:type="spellEnd"/>
+      <w:r>
+        <w:rPr>
+          <w:rFonts w:ascii="Times New Roman" w:hAnsi="Times New Roman" w:cs="Times New Roman"/>
+          <w:sz w:val="24"/>
+          <w:szCs w:val="24"/>
+        </w:rPr>
+        <w:t xml:space="preserve"> objects</w:t>
       </w:r>
     </w:p>
     <w:p>
@@ -4386,6 +4917,7 @@
         </w:rPr>
         <w:t xml:space="preserve">Function </w:t>
       </w:r>
+      <w:proofErr w:type="spellStart"/>
       <w:r>
         <w:rPr>
           <w:rFonts w:ascii="Times New Roman" w:hAnsi="Times New Roman" w:cs="Times New Roman"/>
@@ -4395,6 +4927,7 @@
         </w:rPr>
         <w:t>addObserver</w:t>
       </w:r>
+      <w:proofErr w:type="spellEnd"/>
     </w:p>
     <w:p>
       <w:pPr>
@@ -4466,14 +4999,25 @@
         <w:lastRenderedPageBreak/>
         <w:tab/>
       </w:r>
-      <w:r>
-        <w:rPr>
-          <w:rFonts w:ascii="Times New Roman" w:hAnsi="Times New Roman" w:cs="Times New Roman"/>
-          <w:b/>
-          <w:sz w:val="24"/>
-          <w:szCs w:val="24"/>
-        </w:rPr>
-        <w:t xml:space="preserve">IObserver o – </w:t>
+      <w:proofErr w:type="spellStart"/>
+      <w:r>
+        <w:rPr>
+          <w:rFonts w:ascii="Times New Roman" w:hAnsi="Times New Roman" w:cs="Times New Roman"/>
+          <w:b/>
+          <w:sz w:val="24"/>
+          <w:szCs w:val="24"/>
+        </w:rPr>
+        <w:t>IObserver</w:t>
+      </w:r>
+      <w:proofErr w:type="spellEnd"/>
+      <w:r>
+        <w:rPr>
+          <w:rFonts w:ascii="Times New Roman" w:hAnsi="Times New Roman" w:cs="Times New Roman"/>
+          <w:b/>
+          <w:sz w:val="24"/>
+          <w:szCs w:val="24"/>
+        </w:rPr>
+        <w:t xml:space="preserve"> o – </w:t>
       </w:r>
       <w:r>
         <w:rPr>
@@ -4536,6 +5080,7 @@
         </w:rPr>
         <w:t xml:space="preserve">Function </w:t>
       </w:r>
+      <w:proofErr w:type="spellStart"/>
       <w:r>
         <w:rPr>
           <w:rFonts w:ascii="Times New Roman" w:hAnsi="Times New Roman" w:cs="Times New Roman"/>
@@ -4545,6 +5090,7 @@
         </w:rPr>
         <w:t>removeObserver</w:t>
       </w:r>
+      <w:proofErr w:type="spellEnd"/>
     </w:p>
     <w:p>
       <w:pPr>
@@ -4605,14 +5151,25 @@
       <w:r>
         <w:tab/>
       </w:r>
-      <w:r>
-        <w:rPr>
-          <w:rFonts w:ascii="Times New Roman" w:hAnsi="Times New Roman" w:cs="Times New Roman"/>
-          <w:b/>
-          <w:sz w:val="24"/>
-          <w:szCs w:val="24"/>
-        </w:rPr>
-        <w:t xml:space="preserve">IObserver o – </w:t>
+      <w:proofErr w:type="spellStart"/>
+      <w:r>
+        <w:rPr>
+          <w:rFonts w:ascii="Times New Roman" w:hAnsi="Times New Roman" w:cs="Times New Roman"/>
+          <w:b/>
+          <w:sz w:val="24"/>
+          <w:szCs w:val="24"/>
+        </w:rPr>
+        <w:t>IObserver</w:t>
+      </w:r>
+      <w:proofErr w:type="spellEnd"/>
+      <w:r>
+        <w:rPr>
+          <w:rFonts w:ascii="Times New Roman" w:hAnsi="Times New Roman" w:cs="Times New Roman"/>
+          <w:b/>
+          <w:sz w:val="24"/>
+          <w:szCs w:val="24"/>
+        </w:rPr>
+        <w:t xml:space="preserve"> o – </w:t>
       </w:r>
       <w:r>
         <w:rPr>
@@ -4675,6 +5232,7 @@
         </w:rPr>
         <w:t xml:space="preserve">Function </w:t>
       </w:r>
+      <w:proofErr w:type="spellStart"/>
       <w:r>
         <w:rPr>
           <w:rFonts w:ascii="Times New Roman" w:hAnsi="Times New Roman" w:cs="Times New Roman"/>
@@ -4684,6 +5242,7 @@
         </w:rPr>
         <w:t>notifyAll</w:t>
       </w:r>
+      <w:proofErr w:type="spellEnd"/>
     </w:p>
     <w:p>
       <w:pPr>
@@ -4751,7 +5310,27 @@
           <w:sz w:val="24"/>
           <w:szCs w:val="24"/>
         </w:rPr>
-        <w:t xml:space="preserve">T arg – </w:t>
+        <w:t xml:space="preserve">T </w:t>
+      </w:r>
+      <w:proofErr w:type="spellStart"/>
+      <w:r>
+        <w:rPr>
+          <w:rFonts w:ascii="Times New Roman" w:hAnsi="Times New Roman" w:cs="Times New Roman"/>
+          <w:b/>
+          <w:sz w:val="24"/>
+          <w:szCs w:val="24"/>
+        </w:rPr>
+        <w:t>arg</w:t>
+      </w:r>
+      <w:proofErr w:type="spellEnd"/>
+      <w:r>
+        <w:rPr>
+          <w:rFonts w:ascii="Times New Roman" w:hAnsi="Times New Roman" w:cs="Times New Roman"/>
+          <w:b/>
+          <w:sz w:val="24"/>
+          <w:szCs w:val="24"/>
+        </w:rPr>
+        <w:t xml:space="preserve"> – </w:t>
       </w:r>
       <w:r>
         <w:rPr>
@@ -4823,6 +5402,7 @@
         </w:rPr>
         <w:t xml:space="preserve">Class </w:t>
       </w:r>
+      <w:proofErr w:type="spellStart"/>
       <w:r>
         <w:rPr>
           <w:rFonts w:ascii="Times New Roman" w:hAnsi="Times New Roman" w:cs="Times New Roman"/>
@@ -4832,6 +5412,7 @@
         </w:rPr>
         <w:t>IObserver</w:t>
       </w:r>
+      <w:proofErr w:type="spellEnd"/>
     </w:p>
     <w:p>
       <w:pPr>
@@ -4993,7 +5574,27 @@
           <w:sz w:val="24"/>
           <w:szCs w:val="24"/>
         </w:rPr>
-        <w:t xml:space="preserve">T arg – </w:t>
+        <w:t xml:space="preserve">T </w:t>
+      </w:r>
+      <w:proofErr w:type="spellStart"/>
+      <w:r>
+        <w:rPr>
+          <w:rFonts w:ascii="Times New Roman" w:hAnsi="Times New Roman" w:cs="Times New Roman"/>
+          <w:b/>
+          <w:sz w:val="24"/>
+          <w:szCs w:val="24"/>
+        </w:rPr>
+        <w:t>arg</w:t>
+      </w:r>
+      <w:proofErr w:type="spellEnd"/>
+      <w:r>
+        <w:rPr>
+          <w:rFonts w:ascii="Times New Roman" w:hAnsi="Times New Roman" w:cs="Times New Roman"/>
+          <w:b/>
+          <w:sz w:val="24"/>
+          <w:szCs w:val="24"/>
+        </w:rPr>
+        <w:t xml:space="preserve"> – </w:t>
       </w:r>
       <w:r>
         <w:rPr>
@@ -5066,6 +5667,7 @@
         </w:rPr>
         <w:t xml:space="preserve">Class </w:t>
       </w:r>
+      <w:proofErr w:type="spellStart"/>
       <w:r>
         <w:rPr>
           <w:rFonts w:ascii="Times New Roman" w:hAnsi="Times New Roman" w:cs="Times New Roman"/>
@@ -5075,6 +5677,7 @@
         </w:rPr>
         <w:t>LoveChamber</w:t>
       </w:r>
+      <w:proofErr w:type="spellEnd"/>
     </w:p>
     <w:p>
       <w:pPr>
@@ -5203,14 +5806,25 @@
           <w:szCs w:val="24"/>
         </w:rPr>
       </w:pPr>
-      <w:r>
-        <w:rPr>
-          <w:rFonts w:ascii="Times New Roman" w:hAnsi="Times New Roman" w:cs="Times New Roman"/>
-          <w:sz w:val="24"/>
-          <w:szCs w:val="24"/>
-        </w:rPr>
-        <w:t xml:space="preserve">Funcion </w:t>
-      </w:r>
+      <w:proofErr w:type="spellStart"/>
+      <w:r>
+        <w:rPr>
+          <w:rFonts w:ascii="Times New Roman" w:hAnsi="Times New Roman" w:cs="Times New Roman"/>
+          <w:sz w:val="24"/>
+          <w:szCs w:val="24"/>
+        </w:rPr>
+        <w:t>Funcion</w:t>
+      </w:r>
+      <w:proofErr w:type="spellEnd"/>
+      <w:r>
+        <w:rPr>
+          <w:rFonts w:ascii="Times New Roman" w:hAnsi="Times New Roman" w:cs="Times New Roman"/>
+          <w:sz w:val="24"/>
+          <w:szCs w:val="24"/>
+        </w:rPr>
+        <w:t xml:space="preserve"> </w:t>
+      </w:r>
+      <w:proofErr w:type="spellStart"/>
       <w:r>
         <w:rPr>
           <w:rFonts w:ascii="Times New Roman" w:hAnsi="Times New Roman" w:cs="Times New Roman"/>
@@ -5220,6 +5834,7 @@
         </w:rPr>
         <w:t>LoveChamber</w:t>
       </w:r>
+      <w:proofErr w:type="spellEnd"/>
     </w:p>
     <w:p>
       <w:pPr>
@@ -5246,7 +5861,25 @@
           <w:sz w:val="24"/>
           <w:szCs w:val="24"/>
         </w:rPr>
-        <w:t>initializes the LoveChamber object starts a random time seed</w:t>
+        <w:t xml:space="preserve">initializes the </w:t>
+      </w:r>
+      <w:proofErr w:type="spellStart"/>
+      <w:r>
+        <w:rPr>
+          <w:rFonts w:ascii="Times New Roman" w:hAnsi="Times New Roman" w:cs="Times New Roman"/>
+          <w:sz w:val="24"/>
+          <w:szCs w:val="24"/>
+        </w:rPr>
+        <w:t>LoveChamber</w:t>
+      </w:r>
+      <w:proofErr w:type="spellEnd"/>
+      <w:r>
+        <w:rPr>
+          <w:rFonts w:ascii="Times New Roman" w:hAnsi="Times New Roman" w:cs="Times New Roman"/>
+          <w:sz w:val="24"/>
+          <w:szCs w:val="24"/>
+        </w:rPr>
+        <w:t xml:space="preserve"> object starts a random time seed</w:t>
       </w:r>
     </w:p>
     <w:p>
@@ -5457,14 +6090,25 @@
       <w:r>
         <w:tab/>
       </w:r>
-      <w:r>
-        <w:rPr>
-          <w:rFonts w:ascii="Times New Roman" w:hAnsi="Times New Roman" w:cs="Times New Roman"/>
-          <w:b/>
-          <w:sz w:val="24"/>
-          <w:szCs w:val="24"/>
-        </w:rPr>
-        <w:t xml:space="preserve">int count – </w:t>
+      <w:proofErr w:type="spellStart"/>
+      <w:r>
+        <w:rPr>
+          <w:rFonts w:ascii="Times New Roman" w:hAnsi="Times New Roman" w:cs="Times New Roman"/>
+          <w:b/>
+          <w:sz w:val="24"/>
+          <w:szCs w:val="24"/>
+        </w:rPr>
+        <w:t>int</w:t>
+      </w:r>
+      <w:proofErr w:type="spellEnd"/>
+      <w:r>
+        <w:rPr>
+          <w:rFonts w:ascii="Times New Roman" w:hAnsi="Times New Roman" w:cs="Times New Roman"/>
+          <w:b/>
+          <w:sz w:val="24"/>
+          <w:szCs w:val="24"/>
+        </w:rPr>
+        <w:t xml:space="preserve"> count – </w:t>
       </w:r>
       <w:r>
         <w:rPr>
@@ -5537,6 +6181,7 @@
         </w:rPr>
         <w:t xml:space="preserve">Class </w:t>
       </w:r>
+      <w:proofErr w:type="spellStart"/>
       <w:r>
         <w:rPr>
           <w:rFonts w:ascii="Times New Roman" w:hAnsi="Times New Roman" w:cs="Times New Roman"/>
@@ -5546,6 +6191,7 @@
         </w:rPr>
         <w:t>StatCounter</w:t>
       </w:r>
+      <w:proofErr w:type="spellEnd"/>
     </w:p>
     <w:p>
       <w:pPr>
@@ -5592,15 +6238,71 @@
           <w:szCs w:val="24"/>
         </w:rPr>
         <w:lastRenderedPageBreak/>
-        <w:t xml:space="preserve">_genotypeCounts – </w:t>
-      </w:r>
-      <w:r>
-        <w:rPr>
-          <w:rFonts w:ascii="Times New Roman" w:hAnsi="Times New Roman" w:cs="Times New Roman"/>
-          <w:sz w:val="24"/>
-          <w:szCs w:val="24"/>
-        </w:rPr>
-        <w:t>an unordered_map&lt;string, int&gt; that maps a genotype to the number of offspring who have that genotype</w:t>
+        <w:t>_</w:t>
+      </w:r>
+      <w:proofErr w:type="spellStart"/>
+      <w:r>
+        <w:rPr>
+          <w:rFonts w:ascii="Times New Roman" w:hAnsi="Times New Roman" w:cs="Times New Roman"/>
+          <w:b/>
+          <w:sz w:val="24"/>
+          <w:szCs w:val="24"/>
+        </w:rPr>
+        <w:t>genotypeCounts</w:t>
+      </w:r>
+      <w:proofErr w:type="spellEnd"/>
+      <w:r>
+        <w:rPr>
+          <w:rFonts w:ascii="Times New Roman" w:hAnsi="Times New Roman" w:cs="Times New Roman"/>
+          <w:b/>
+          <w:sz w:val="24"/>
+          <w:szCs w:val="24"/>
+        </w:rPr>
+        <w:t xml:space="preserve"> – </w:t>
+      </w:r>
+      <w:r>
+        <w:rPr>
+          <w:rFonts w:ascii="Times New Roman" w:hAnsi="Times New Roman" w:cs="Times New Roman"/>
+          <w:sz w:val="24"/>
+          <w:szCs w:val="24"/>
+        </w:rPr>
+        <w:t xml:space="preserve">an </w:t>
+      </w:r>
+      <w:proofErr w:type="spellStart"/>
+      <w:r>
+        <w:rPr>
+          <w:rFonts w:ascii="Times New Roman" w:hAnsi="Times New Roman" w:cs="Times New Roman"/>
+          <w:sz w:val="24"/>
+          <w:szCs w:val="24"/>
+        </w:rPr>
+        <w:t>unordered_map</w:t>
+      </w:r>
+      <w:proofErr w:type="spellEnd"/>
+      <w:r>
+        <w:rPr>
+          <w:rFonts w:ascii="Times New Roman" w:hAnsi="Times New Roman" w:cs="Times New Roman"/>
+          <w:sz w:val="24"/>
+          <w:szCs w:val="24"/>
+        </w:rPr>
+        <w:t xml:space="preserve">&lt;string, </w:t>
+      </w:r>
+      <w:proofErr w:type="spellStart"/>
+      <w:r>
+        <w:rPr>
+          <w:rFonts w:ascii="Times New Roman" w:hAnsi="Times New Roman" w:cs="Times New Roman"/>
+          <w:sz w:val="24"/>
+          <w:szCs w:val="24"/>
+        </w:rPr>
+        <w:t>int</w:t>
+      </w:r>
+      <w:proofErr w:type="spellEnd"/>
+      <w:r>
+        <w:rPr>
+          <w:rFonts w:ascii="Times New Roman" w:hAnsi="Times New Roman" w:cs="Times New Roman"/>
+          <w:sz w:val="24"/>
+          <w:szCs w:val="24"/>
+        </w:rPr>
+        <w:t>&gt; that maps a genotype to the number of offspring who have that genotype</w:t>
       </w:r>
     </w:p>
     <w:p>
@@ -5624,7 +6326,27 @@
           <w:sz w:val="24"/>
           <w:szCs w:val="24"/>
         </w:rPr>
-        <w:t>_geneCounts –</w:t>
+        <w:t>_</w:t>
+      </w:r>
+      <w:proofErr w:type="spellStart"/>
+      <w:r>
+        <w:rPr>
+          <w:rFonts w:ascii="Times New Roman" w:hAnsi="Times New Roman" w:cs="Times New Roman"/>
+          <w:b/>
+          <w:sz w:val="24"/>
+          <w:szCs w:val="24"/>
+        </w:rPr>
+        <w:t>geneCounts</w:t>
+      </w:r>
+      <w:proofErr w:type="spellEnd"/>
+      <w:r>
+        <w:rPr>
+          <w:rFonts w:ascii="Times New Roman" w:hAnsi="Times New Roman" w:cs="Times New Roman"/>
+          <w:b/>
+          <w:sz w:val="24"/>
+          <w:szCs w:val="24"/>
+        </w:rPr>
+        <w:t xml:space="preserve"> –</w:t>
       </w:r>
       <w:r>
         <w:t xml:space="preserve"> </w:t>
@@ -5635,7 +6357,61 @@
           <w:sz w:val="24"/>
           <w:szCs w:val="24"/>
         </w:rPr>
-        <w:t xml:space="preserve">an unordered_map&lt;string, unordered_map&lt;string, int&gt;&gt; that maps a gene description to a map of a gene string representation and its associated count </w:t>
+        <w:t xml:space="preserve">an </w:t>
+      </w:r>
+      <w:proofErr w:type="spellStart"/>
+      <w:r>
+        <w:rPr>
+          <w:rFonts w:ascii="Times New Roman" w:hAnsi="Times New Roman" w:cs="Times New Roman"/>
+          <w:sz w:val="24"/>
+          <w:szCs w:val="24"/>
+        </w:rPr>
+        <w:t>unordered_map</w:t>
+      </w:r>
+      <w:proofErr w:type="spellEnd"/>
+      <w:r>
+        <w:rPr>
+          <w:rFonts w:ascii="Times New Roman" w:hAnsi="Times New Roman" w:cs="Times New Roman"/>
+          <w:sz w:val="24"/>
+          <w:szCs w:val="24"/>
+        </w:rPr>
+        <w:t xml:space="preserve">&lt;string, </w:t>
+      </w:r>
+      <w:proofErr w:type="spellStart"/>
+      <w:r>
+        <w:rPr>
+          <w:rFonts w:ascii="Times New Roman" w:hAnsi="Times New Roman" w:cs="Times New Roman"/>
+          <w:sz w:val="24"/>
+          <w:szCs w:val="24"/>
+        </w:rPr>
+        <w:t>unordered_map</w:t>
+      </w:r>
+      <w:proofErr w:type="spellEnd"/>
+      <w:r>
+        <w:rPr>
+          <w:rFonts w:ascii="Times New Roman" w:hAnsi="Times New Roman" w:cs="Times New Roman"/>
+          <w:sz w:val="24"/>
+          <w:szCs w:val="24"/>
+        </w:rPr>
+        <w:t xml:space="preserve">&lt;string, </w:t>
+      </w:r>
+      <w:proofErr w:type="spellStart"/>
+      <w:r>
+        <w:rPr>
+          <w:rFonts w:ascii="Times New Roman" w:hAnsi="Times New Roman" w:cs="Times New Roman"/>
+          <w:sz w:val="24"/>
+          <w:szCs w:val="24"/>
+        </w:rPr>
+        <w:t>int</w:t>
+      </w:r>
+      <w:proofErr w:type="spellEnd"/>
+      <w:r>
+        <w:rPr>
+          <w:rFonts w:ascii="Times New Roman" w:hAnsi="Times New Roman" w:cs="Times New Roman"/>
+          <w:sz w:val="24"/>
+          <w:szCs w:val="24"/>
+        </w:rPr>
+        <w:t xml:space="preserve">&gt;&gt; that maps a gene description to a map of a gene string representation and its associated count </w:t>
       </w:r>
     </w:p>
     <w:p>
@@ -5759,7 +6535,27 @@
           <w:sz w:val="24"/>
           <w:szCs w:val="24"/>
         </w:rPr>
-        <w:t xml:space="preserve">Organism arg – </w:t>
+        <w:t xml:space="preserve">Organism </w:t>
+      </w:r>
+      <w:proofErr w:type="spellStart"/>
+      <w:r>
+        <w:rPr>
+          <w:rFonts w:ascii="Times New Roman" w:hAnsi="Times New Roman" w:cs="Times New Roman"/>
+          <w:b/>
+          <w:sz w:val="24"/>
+          <w:szCs w:val="24"/>
+        </w:rPr>
+        <w:t>arg</w:t>
+      </w:r>
+      <w:proofErr w:type="spellEnd"/>
+      <w:r>
+        <w:rPr>
+          <w:rFonts w:ascii="Times New Roman" w:hAnsi="Times New Roman" w:cs="Times New Roman"/>
+          <w:b/>
+          <w:sz w:val="24"/>
+          <w:szCs w:val="24"/>
+        </w:rPr>
+        <w:t xml:space="preserve"> – </w:t>
       </w:r>
       <w:r>
         <w:rPr>
@@ -5823,6 +6619,7 @@
         </w:rPr>
         <w:t xml:space="preserve">Function </w:t>
       </w:r>
+      <w:proofErr w:type="spellStart"/>
       <w:r>
         <w:rPr>
           <w:rFonts w:ascii="Times New Roman" w:hAnsi="Times New Roman" w:cs="Times New Roman"/>
@@ -5832,6 +6629,7 @@
         </w:rPr>
         <w:t>printStats</w:t>
       </w:r>
+      <w:proofErr w:type="spellEnd"/>
     </w:p>
     <w:p>
       <w:pPr>
@@ -5944,7 +6742,7 @@
 </file>
 
 <file path=word/numbering.xml><?xml version="1.0" encoding="utf-8"?>
-<w:numbering xmlns:wpc="http://schemas.microsoft.com/office/word/2010/wordprocessingCanvas" xmlns:cx="http://schemas.microsoft.com/office/drawing/2014/chartex" xmlns:cx1="http://schemas.microsoft.com/office/drawing/2015/9/8/chartex" xmlns:mc="http://schemas.openxmlformats.org/markup-compatibility/2006" xmlns:o="urn:schemas-microsoft-com:office:office" xmlns:r="http://schemas.openxmlformats.org/officeDocument/2006/relationships" xmlns:m="http://schemas.openxmlformats.org/officeDocument/2006/math" xmlns:v="urn:schemas-microsoft-com:vml" xmlns:wp14="http://schemas.microsoft.com/office/word/2010/wordprocessingDrawing" xmlns:wp="http://schemas.openxmlformats.org/drawingml/2006/wordprocessingDrawing" xmlns:w10="urn:schemas-microsoft-com:office:word" xmlns:w="http://schemas.openxmlformats.org/wordprocessingml/2006/main" xmlns:w14="http://schemas.microsoft.com/office/word/2010/wordml" xmlns:w15="http://schemas.microsoft.com/office/word/2012/wordml" xmlns:w16se="http://schemas.microsoft.com/office/word/2015/wordml/symex" xmlns:wpg="http://schemas.microsoft.com/office/word/2010/wordprocessingGroup" xmlns:wpi="http://schemas.microsoft.com/office/word/2010/wordprocessingInk" xmlns:wne="http://schemas.microsoft.com/office/word/2006/wordml" xmlns:wps="http://schemas.microsoft.com/office/word/2010/wordprocessingShape" mc:Ignorable="w14 w15 w16se wp14">
+<w:numbering xmlns:wpc="http://schemas.microsoft.com/office/word/2010/wordprocessingCanvas" xmlns:cx="http://schemas.microsoft.com/office/drawing/2014/chartex" xmlns:cx1="http://schemas.microsoft.com/office/drawing/2015/9/8/chartex" xmlns:cx2="http://schemas.microsoft.com/office/drawing/2015/10/21/chartex" xmlns:mc="http://schemas.openxmlformats.org/markup-compatibility/2006" xmlns:o="urn:schemas-microsoft-com:office:office" xmlns:r="http://schemas.openxmlformats.org/officeDocument/2006/relationships" xmlns:m="http://schemas.openxmlformats.org/officeDocument/2006/math" xmlns:v="urn:schemas-microsoft-com:vml" xmlns:wp14="http://schemas.microsoft.com/office/word/2010/wordprocessingDrawing" xmlns:wp="http://schemas.openxmlformats.org/drawingml/2006/wordprocessingDrawing" xmlns:w10="urn:schemas-microsoft-com:office:word" xmlns:w="http://schemas.openxmlformats.org/wordprocessingml/2006/main" xmlns:w14="http://schemas.microsoft.com/office/word/2010/wordml" xmlns:w15="http://schemas.microsoft.com/office/word/2012/wordml" xmlns:w16se="http://schemas.microsoft.com/office/word/2015/wordml/symex" xmlns:wpg="http://schemas.microsoft.com/office/word/2010/wordprocessingGroup" xmlns:wpi="http://schemas.microsoft.com/office/word/2010/wordprocessingInk" xmlns:wne="http://schemas.microsoft.com/office/word/2006/wordml" xmlns:wps="http://schemas.microsoft.com/office/word/2010/wordprocessingShape" mc:Ignorable="w14 w15 w16se wp14">
   <w:abstractNum w:abstractNumId="0" w15:restartNumberingAfterBreak="0">
     <w:nsid w:val="00532EAA"/>
     <w:multiLevelType w:val="multilevel"/>
@@ -8470,7 +9268,7 @@
       </w:pPr>
     </w:pPrDefault>
   </w:docDefaults>
-  <w:latentStyles w:defLockedState="0" w:defUIPriority="99" w:defSemiHidden="0" w:defUnhideWhenUsed="0" w:defQFormat="0" w:count="371">
+  <w:latentStyles w:defLockedState="0" w:defUIPriority="99" w:defSemiHidden="0" w:defUnhideWhenUsed="0" w:defQFormat="0" w:count="372">
     <w:lsdException w:name="Normal" w:uiPriority="0" w:qFormat="1"/>
     <w:lsdException w:name="heading 1" w:uiPriority="9" w:qFormat="1"/>
     <w:lsdException w:name="heading 2" w:semiHidden="1" w:uiPriority="9" w:unhideWhenUsed="1" w:qFormat="1"/>
@@ -8576,7 +9374,6 @@
     <w:lsdException w:name="HTML Sample" w:semiHidden="1" w:unhideWhenUsed="1"/>
     <w:lsdException w:name="HTML Typewriter" w:semiHidden="1" w:unhideWhenUsed="1"/>
     <w:lsdException w:name="HTML Variable" w:semiHidden="1" w:unhideWhenUsed="1"/>
-    <w:lsdException w:name="Normal Table" w:semiHidden="1" w:unhideWhenUsed="1"/>
     <w:lsdException w:name="annotation subject" w:semiHidden="1" w:unhideWhenUsed="1"/>
     <w:lsdException w:name="No List" w:semiHidden="1" w:unhideWhenUsed="1"/>
     <w:lsdException w:name="Outline List 1" w:semiHidden="1" w:unhideWhenUsed="1"/>
@@ -8623,10 +9420,8 @@
     <w:lsdException w:name="Table Subtle 2" w:semiHidden="1" w:unhideWhenUsed="1"/>
     <w:lsdException w:name="Table Web 1" w:semiHidden="1" w:unhideWhenUsed="1"/>
     <w:lsdException w:name="Table Web 2" w:semiHidden="1" w:unhideWhenUsed="1"/>
-    <w:lsdException w:name="Table Web 3" w:semiHidden="1" w:unhideWhenUsed="1"/>
     <w:lsdException w:name="Balloon Text" w:semiHidden="1" w:unhideWhenUsed="1"/>
     <w:lsdException w:name="Table Grid" w:uiPriority="59"/>
-    <w:lsdException w:name="Table Theme" w:semiHidden="1" w:unhideWhenUsed="1"/>
     <w:lsdException w:name="Placeholder Text" w:semiHidden="1"/>
     <w:lsdException w:name="No Spacing" w:uiPriority="1" w:qFormat="1"/>
     <w:lsdException w:name="Light Shading" w:uiPriority="60"/>
@@ -8842,6 +9637,7 @@
     <w:lsdException w:name="List Table 5 Dark Accent 6" w:uiPriority="50"/>
     <w:lsdException w:name="List Table 6 Colorful Accent 6" w:uiPriority="51"/>
     <w:lsdException w:name="List Table 7 Colorful Accent 6" w:uiPriority="52"/>
+    <w:lsdException w:name="Mention" w:semiHidden="1" w:unhideWhenUsed="1"/>
   </w:latentStyles>
   <w:style w:type="paragraph" w:default="1" w:styleId="Normal">
     <w:name w:val="Normal"/>

</xml_diff>